<commit_message>
Hopefully the final update to notamesh.
</commit_message>
<xml_diff>
--- a/notamesh/notamesh and notasound.docx
+++ b/notamesh/notamesh and notasound.docx
@@ -142,13 +142,13 @@
         <w:rPr>
           <w:lang w:val="en-CA"/>
         </w:rPr>
-        <w:t xml:space="preserve"> framework.</w:t>
-      </w:r>
-      <w:r>
-        <w:rPr>
-          <w:lang w:val="en-CA"/>
-        </w:rPr>
-        <w:t xml:space="preserve"> Also has additional functionality not yet added to notamesh.</w:t>
+        <w:t xml:space="preserve"> framework</w:t>
+      </w:r>
+      <w:r>
+        <w:rPr>
+          <w:lang w:val="en-CA"/>
+        </w:rPr>
+        <w:t>.</w:t>
       </w:r>
     </w:p>
     <w:p>
@@ -193,8 +193,55 @@
         <w:rPr>
           <w:lang w:val="en-CA"/>
         </w:rPr>
-        <w:t>You can configure multiple Arduino microcontrollers with the same display sequence, but with a short delay, thus giving the effect of synchronization.</w:t>
-      </w:r>
+        <w:t>You can configure multiple Arduino microcontrollers with the same display sequence, but with a short delay</w:t>
+      </w:r>
+      <w:r>
+        <w:rPr>
+          <w:lang w:val="en-CA"/>
+        </w:rPr>
+        <w:t xml:space="preserve">  when changing to a new routine</w:t>
+      </w:r>
+      <w:r>
+        <w:rPr>
+          <w:lang w:val="en-CA"/>
+        </w:rPr>
+        <w:t>, thus giving the effect of synchronization.</w:t>
+      </w:r>
+    </w:p>
+    <w:p>
+      <w:pPr>
+        <w:rPr>
+          <w:lang w:val="en-CA"/>
+        </w:rPr>
+      </w:pPr>
+      <w:r>
+        <w:rPr>
+          <w:lang w:val="en-CA"/>
+        </w:rPr>
+        <w:t>Note that sound reactivity response time</w:t>
+      </w:r>
+      <w:r>
+        <w:rPr>
+          <w:lang w:val="en-CA"/>
+        </w:rPr>
+        <w:t xml:space="preserve"> in </w:t>
+      </w:r>
+      <w:proofErr w:type="spellStart"/>
+      <w:r>
+        <w:rPr>
+          <w:lang w:val="en-CA"/>
+        </w:rPr>
+        <w:t>notasound</w:t>
+      </w:r>
+      <w:proofErr w:type="spellEnd"/>
+      <w:r>
+        <w:rPr>
+          <w:lang w:val="en-CA"/>
+        </w:rPr>
+        <w:t xml:space="preserve"> is not delayed, just the time to change to a different routine.</w:t>
+      </w:r>
+      <w:bookmarkStart w:id="0" w:name="_GoBack"/>
+      <w:bookmarkEnd w:id="0"/>
     </w:p>
     <w:p>
       <w:pPr>
@@ -487,7 +534,13 @@
         <w:rPr>
           <w:lang w:val="en-CA"/>
         </w:rPr>
-        <w:t>, etc.</w:t>
+        <w:t>, ESP8266 and more</w:t>
+      </w:r>
+      <w:r>
+        <w:rPr>
+          <w:lang w:val="en-CA"/>
+        </w:rPr>
+        <w:t>.</w:t>
       </w:r>
     </w:p>
     <w:p>
@@ -505,6 +558,7 @@
         <w:rPr>
           <w:lang w:val="en-CA"/>
         </w:rPr>
+        <w:lastRenderedPageBreak/>
         <w:t>Use the FastLED display library</w:t>
       </w:r>
       <w:r>
@@ -529,7 +583,6 @@
         <w:rPr>
           <w:lang w:val="en-CA"/>
         </w:rPr>
-        <w:lastRenderedPageBreak/>
         <w:t>Use Nico Hood’s IR library</w:t>
       </w:r>
       <w:r>
@@ -750,19 +803,19 @@
         <w:rPr>
           <w:lang w:val="en-CA"/>
         </w:rPr>
-        <w:t>. Oh, and</w:t>
-      </w:r>
-      <w:r>
-        <w:rPr>
-          <w:lang w:val="en-CA"/>
-        </w:rPr>
-        <w:t xml:space="preserve"> </w:t>
-      </w:r>
-      <w:r>
-        <w:rPr>
-          <w:lang w:val="en-CA"/>
-        </w:rPr>
-        <w:t>floats are not used at all.</w:t>
+        <w:t xml:space="preserve">. </w:t>
+      </w:r>
+      <w:r>
+        <w:rPr>
+          <w:lang w:val="en-CA"/>
+        </w:rPr>
+        <w:t>F</w:t>
+      </w:r>
+      <w:r>
+        <w:rPr>
+          <w:lang w:val="en-CA"/>
+        </w:rPr>
+        <w:t>loats are not used at all.</w:t>
       </w:r>
     </w:p>
     <w:p>
@@ -780,7 +833,13 @@
         <w:rPr>
           <w:lang w:val="en-CA"/>
         </w:rPr>
-        <w:t>Localize variables to each routine as much as possible.</w:t>
+        <w:t>Localize variables to each routine as much as possible</w:t>
+      </w:r>
+      <w:r>
+        <w:rPr>
+          <w:lang w:val="en-CA"/>
+        </w:rPr>
+        <w:t>, unless they are shared names that can be used for multiple routines.</w:t>
       </w:r>
     </w:p>
     <w:p>
@@ -1084,8 +1143,24 @@
         </w:rPr>
         <w:t>Select previous/next palette.</w:t>
       </w:r>
-      <w:bookmarkStart w:id="0" w:name="_GoBack"/>
-      <w:bookmarkEnd w:id="0"/>
+    </w:p>
+    <w:p>
+      <w:pPr>
+        <w:pStyle w:val="ListParagraph"/>
+        <w:numPr>
+          <w:ilvl w:val="0"/>
+          <w:numId w:val="3"/>
+        </w:numPr>
+        <w:rPr>
+          <w:lang w:val="en-CA"/>
+        </w:rPr>
+      </w:pPr>
+      <w:r>
+        <w:rPr>
+          <w:lang w:val="en-CA"/>
+        </w:rPr>
+        <w:t>Select lantern hue/saturation/palette.</w:t>
+      </w:r>
     </w:p>
     <w:p>
       <w:pPr>
@@ -1290,6 +1365,7 @@
         <w:rPr>
           <w:lang w:val="en-CA"/>
         </w:rPr>
+        <w:lastRenderedPageBreak/>
         <w:t>Program/select 2 favourite display modes</w:t>
       </w:r>
       <w:r>
@@ -1375,6 +1451,12 @@
           <w:lang w:val="en-CA"/>
         </w:rPr>
         <w:t xml:space="preserve"> only)</w:t>
+      </w:r>
+      <w:r>
+        <w:rPr>
+          <w:lang w:val="en-CA"/>
+        </w:rPr>
+        <w:t>.</w:t>
       </w:r>
     </w:p>
     <w:p>

</xml_diff>